<commit_message>
Update with diamond shape
</commit_message>
<xml_diff>
--- a/Coursework2/CS4S768 CW2M_Cover_17_18.docx
+++ b/Coursework2/CS4S768 CW2M_Cover_17_18.docx
@@ -37,8 +37,6 @@
                 <w:szCs w:val="28"/>
               </w:rPr>
             </w:pPr>
-            <w:bookmarkStart w:id="0" w:name="_GoBack"/>
-            <w:bookmarkEnd w:id="0"/>
             <w:r>
               <w:rPr>
                 <w:rFonts w:ascii="Arial" w:hAnsi="Arial"/>
@@ -7470,7 +7468,17 @@
                       <w:sz w:val="16"/>
                       <w:szCs w:val="16"/>
                     </w:rPr>
-                    <w:t xml:space="preserve"> with almost no flows or omissions</w:t>
+                    <w:t xml:space="preserve"> with almost no flows or omissi</w:t>
+                  </w:r>
+                  <w:bookmarkStart w:id="0" w:name="_GoBack"/>
+                  <w:bookmarkEnd w:id="0"/>
+                  <w:r>
+                    <w:rPr>
+                      <w:rFonts w:cstheme="minorHAnsi"/>
+                      <w:sz w:val="16"/>
+                      <w:szCs w:val="16"/>
+                    </w:rPr>
+                    <w:t>ons</w:t>
                   </w:r>
                 </w:p>
               </w:tc>
@@ -7962,7 +7970,7 @@
                 </mc:Choice>
                 <mc:Fallback>
                   <w:pict>
-                    <v:rect w14:anchorId="624BD960" id="Rectangle 8" o:spid="_x0000_s1026" style="position:absolute;margin-left:-.55pt;margin-top:2.35pt;width:10.75pt;height:11.3pt;z-index:251666432;visibility:visible;mso-wrap-style:square;mso-width-percent:0;mso-height-percent:0;mso-wrap-distance-left:9pt;mso-wrap-distance-top:0;mso-wrap-distance-right:9pt;mso-wrap-distance-bottom:0;mso-position-horizontal:absolute;mso-position-horizontal-relative:text;mso-position-vertical:absolute;mso-position-vertical-relative:text;mso-width-percent:0;mso-height-percent:0;mso-width-relative:page;mso-height-relative:page;v-text-anchor:top" o:gfxdata="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"/>
+                    <v:rect w14:anchorId="48E0CD94" id="Rectangle 8" o:spid="_x0000_s1026" style="position:absolute;margin-left:-.55pt;margin-top:2.35pt;width:10.75pt;height:11.3pt;z-index:251666432;visibility:visible;mso-wrap-style:square;mso-width-percent:0;mso-height-percent:0;mso-wrap-distance-left:9pt;mso-wrap-distance-top:0;mso-wrap-distance-right:9pt;mso-wrap-distance-bottom:0;mso-position-horizontal:absolute;mso-position-horizontal-relative:text;mso-position-vertical:absolute;mso-position-vertical-relative:text;mso-width-percent:0;mso-height-percent:0;mso-width-relative:page;mso-height-relative:page;v-text-anchor:top" o:gfxdata="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"/>
                   </w:pict>
                 </mc:Fallback>
               </mc:AlternateContent>
@@ -11737,7 +11745,7 @@
 </file>
 
 <file path=customXml/itemProps1.xml><?xml version="1.0" encoding="utf-8"?>
-<ds:datastoreItem xmlns:ds="http://schemas.openxmlformats.org/officeDocument/2006/customXml" ds:itemID="{ECB6804B-E61B-49F0-A194-A600A6518B0F}">
+<ds:datastoreItem xmlns:ds="http://schemas.openxmlformats.org/officeDocument/2006/customXml" ds:itemID="{EAB0200C-888B-449B-942C-189490EFF42E}">
   <ds:schemaRefs>
     <ds:schemaRef ds:uri="http://schemas.openxmlformats.org/officeDocument/2006/bibliography"/>
   </ds:schemaRefs>

</xml_diff>